<commit_message>
Modification to contributor guide to explicitly state that something should be written in the cell when attaching a comment, so that future readers know that there is a comment to look at.
</commit_message>
<xml_diff>
--- a/McMaster Vena Contributor Guide - Department.docx
+++ b/McMaster Vena Contributor Guide - Department.docx
@@ -1535,13 +1535,8 @@
             <w:tcW w:w="1517" w:type="dxa"/>
           </w:tcPr>
           <w:p>
-            <w:proofErr w:type="spellStart"/>
-            <w:r>
-              <w:t>Assoc</w:t>
-            </w:r>
-            <w:proofErr w:type="spellEnd"/>
-            <w:r>
-              <w:t xml:space="preserve"> Dean?</w:t>
+            <w:r>
+              <w:t>Assoc Dean?</w:t>
             </w:r>
           </w:p>
         </w:tc>
@@ -1588,13 +1583,8 @@
             <w:tcW w:w="1517" w:type="dxa"/>
           </w:tcPr>
           <w:p>
-            <w:proofErr w:type="spellStart"/>
-            <w:r>
-              <w:t>Assoc</w:t>
-            </w:r>
-            <w:proofErr w:type="spellEnd"/>
-            <w:r>
-              <w:t xml:space="preserve"> Dean?</w:t>
+            <w:r>
+              <w:t>Assoc Dean?</w:t>
             </w:r>
           </w:p>
         </w:tc>
@@ -1641,13 +1631,8 @@
             <w:tcW w:w="1517" w:type="dxa"/>
           </w:tcPr>
           <w:p>
-            <w:proofErr w:type="spellStart"/>
-            <w:r>
-              <w:t>Assoc</w:t>
-            </w:r>
-            <w:proofErr w:type="spellEnd"/>
-            <w:r>
-              <w:t xml:space="preserve"> Dean, Department</w:t>
+            <w:r>
+              <w:t>Assoc Dean, Department</w:t>
             </w:r>
           </w:p>
         </w:tc>
@@ -2297,13 +2282,8 @@
             <w:tcW w:w="1517" w:type="dxa"/>
           </w:tcPr>
           <w:p>
-            <w:proofErr w:type="spellStart"/>
-            <w:r>
-              <w:t>Assoc</w:t>
-            </w:r>
-            <w:proofErr w:type="spellEnd"/>
-            <w:r>
-              <w:t xml:space="preserve"> Dean?</w:t>
+            <w:r>
+              <w:t>Assoc Dean?</w:t>
             </w:r>
           </w:p>
         </w:tc>
@@ -2407,8 +2387,6 @@
           <w:szCs w:val="22"/>
         </w:rPr>
       </w:pPr>
-      <w:bookmarkStart w:id="4" w:name="_GoBack"/>
-      <w:bookmarkEnd w:id="4"/>
     </w:p>
     <w:p>
       <w:pPr>
@@ -2421,14 +2399,14 @@
           <w:sz w:val="24"/>
         </w:rPr>
       </w:pPr>
-      <w:bookmarkStart w:id="5" w:name="_Toc460261132"/>
+      <w:bookmarkStart w:id="4" w:name="_Toc460261132"/>
       <w:r>
         <w:rPr>
           <w:sz w:val="24"/>
         </w:rPr>
         <w:t>Department Input</w:t>
       </w:r>
-      <w:bookmarkEnd w:id="5"/>
+      <w:bookmarkEnd w:id="4"/>
     </w:p>
     <w:p>
       <w:pPr>
@@ -2546,23 +2524,7 @@
         </w:numPr>
       </w:pPr>
       <w:r>
-        <w:t>Enter the current academic year in the format (</w:t>
-      </w:r>
-      <w:proofErr w:type="spellStart"/>
-      <w:r>
-        <w:t>yyyy-yyyy</w:t>
-      </w:r>
-      <w:proofErr w:type="spellEnd"/>
-      <w:r>
-        <w:t>) and current year default in the format (</w:t>
-      </w:r>
-      <w:proofErr w:type="spellStart"/>
-      <w:r>
-        <w:t>yyyy-yyyy</w:t>
-      </w:r>
-      <w:proofErr w:type="spellEnd"/>
-      <w:r>
-        <w:t xml:space="preserve"> Default)</w:t>
+        <w:t>Enter the current academic year in the format (yyyy-yyyy) and current year default in the format (yyyy-yyyy Default)</w:t>
       </w:r>
       <w:r>
         <w:sym w:font="Wingdings" w:char="F0E0"/>
@@ -3233,7 +3195,7 @@
           <w:sz w:val="24"/>
         </w:rPr>
       </w:pPr>
-      <w:bookmarkStart w:id="6" w:name="_Toc460261133"/>
+      <w:bookmarkStart w:id="5" w:name="_Toc460261133"/>
       <w:r>
         <w:rPr>
           <w:sz w:val="24"/>
@@ -3246,7 +3208,7 @@
         </w:rPr>
         <w:t>culum Committee Recommendations</w:t>
       </w:r>
-      <w:bookmarkEnd w:id="6"/>
+      <w:bookmarkEnd w:id="5"/>
     </w:p>
     <w:p>
       <w:pPr>
@@ -3500,10 +3462,52 @@
         <w:pStyle w:val="ListParagraph"/>
         <w:ind w:left="792"/>
       </w:pPr>
+    </w:p>
+    <w:p>
+      <w:pPr>
+        <w:pStyle w:val="ListParagraph"/>
+        <w:ind w:left="792"/>
+      </w:pPr>
+      <w:r>
+        <w:t xml:space="preserve">When attaching a file as a comment, please </w:t>
+      </w:r>
+      <w:r>
+        <w:t>write</w:t>
+      </w:r>
+      <w:r>
+        <w:t xml:space="preserve"> text in the associated field to let future readers know that additional information is available</w:t>
+      </w:r>
+      <w:r>
+        <w:t xml:space="preserve"> as a comment</w:t>
+      </w:r>
+      <w:r>
+        <w:t>.  Something like the following would be fine: “</w:t>
+      </w:r>
+      <w:r>
+        <w:t>For</w:t>
+      </w:r>
+      <w:r>
+        <w:t xml:space="preserve"> additional information</w:t>
+      </w:r>
+      <w:r>
+        <w:t>, please see report attached to this cell</w:t>
+      </w:r>
+      <w:bookmarkStart w:id="6" w:name="_GoBack"/>
+      <w:bookmarkEnd w:id="6"/>
+      <w:r>
+        <w:t>”.</w:t>
+      </w:r>
+    </w:p>
+    <w:p>
+      <w:pPr>
+        <w:pStyle w:val="ListParagraph"/>
+        <w:ind w:left="792"/>
+      </w:pPr>
       <w:r>
         <w:rPr>
           <w:noProof/>
         </w:rPr>
+        <w:lastRenderedPageBreak/>
         <w:drawing>
           <wp:inline distT="0" distB="0" distL="0" distR="0" wp14:anchorId="341B6545" wp14:editId="1A08D89E">
             <wp:extent cx="3505200" cy="2524125"/>
@@ -3556,7 +3560,6 @@
         </w:numPr>
       </w:pPr>
       <w:r>
-        <w:lastRenderedPageBreak/>
         <w:t>Click “Save Data” under “Vena” Tab and “Check in” the file</w:t>
       </w:r>
       <w:r>
@@ -3657,6 +3660,7 @@
         <w:rPr>
           <w:noProof/>
         </w:rPr>
+        <w:lastRenderedPageBreak/>
         <w:drawing>
           <wp:inline distT="0" distB="0" distL="0" distR="0" wp14:anchorId="3ADDE986" wp14:editId="0EE5BDA6">
             <wp:extent cx="5200650" cy="2708672"/>
@@ -3757,7 +3761,6 @@
         </w:numPr>
       </w:pPr>
       <w:r>
-        <w:lastRenderedPageBreak/>
         <w:t xml:space="preserve">Attribute Map Report </w:t>
       </w:r>
     </w:p>
@@ -3784,6 +3787,7 @@
         <w:rPr>
           <w:noProof/>
         </w:rPr>
+        <w:lastRenderedPageBreak/>
         <w:drawing>
           <wp:inline distT="0" distB="0" distL="0" distR="0" wp14:anchorId="32AF7A0B" wp14:editId="40F1BBEF">
             <wp:extent cx="5943600" cy="2217420"/>
@@ -3913,7 +3917,6 @@
         <w:rPr>
           <w:noProof/>
         </w:rPr>
-        <w:lastRenderedPageBreak/>
         <w:drawing>
           <wp:inline distT="0" distB="0" distL="0" distR="0" wp14:anchorId="35D00286" wp14:editId="6209A05F">
             <wp:extent cx="5943600" cy="2691130"/>
@@ -3960,6 +3963,7 @@
         </w:numPr>
       </w:pPr>
       <w:r>
+        <w:lastRenderedPageBreak/>
         <w:t>Historical Course Measurement Report</w:t>
       </w:r>
     </w:p>
@@ -4023,7 +4027,6 @@
         </w:numPr>
       </w:pPr>
       <w:r>
-        <w:lastRenderedPageBreak/>
         <w:t>Historical Program Measurement Report</w:t>
       </w:r>
     </w:p>
@@ -4041,6 +4044,7 @@
         <w:rPr>
           <w:noProof/>
         </w:rPr>
+        <w:lastRenderedPageBreak/>
         <w:drawing>
           <wp:inline distT="0" distB="0" distL="0" distR="0" wp14:anchorId="582D93F5" wp14:editId="6791FE96">
             <wp:extent cx="5867400" cy="5095875"/>
@@ -4646,25 +4650,7 @@
           <w:sz w:val="22"/>
           <w:szCs w:val="22"/>
         </w:rPr>
-        <w:t xml:space="preserve">Bogdan </w:t>
-      </w:r>
-      <w:proofErr w:type="spellStart"/>
-      <w:r>
-        <w:rPr>
-          <w:rFonts w:ascii="Arial" w:hAnsi="Arial" w:cs="Arial"/>
-          <w:sz w:val="22"/>
-          <w:szCs w:val="22"/>
-        </w:rPr>
-        <w:t>Hancas</w:t>
-      </w:r>
-      <w:proofErr w:type="spellEnd"/>
-      <w:r>
-        <w:rPr>
-          <w:rFonts w:ascii="Arial" w:hAnsi="Arial" w:cs="Arial"/>
-          <w:sz w:val="22"/>
-          <w:szCs w:val="22"/>
-        </w:rPr>
-        <w:t xml:space="preserve">: </w:t>
+        <w:t xml:space="preserve">Bogdan Hancas: </w:t>
       </w:r>
       <w:hyperlink r:id="rId35" w:tgtFrame="_blank" w:history="1">
         <w:r>
@@ -4814,7 +4800,7 @@
         <w:sz w:val="20"/>
         <w:szCs w:val="20"/>
       </w:rPr>
-      <w:t>2</w:t>
+      <w:t>6</w:t>
     </w:r>
     <w:r>
       <w:rPr>
@@ -4869,7 +4855,7 @@
         <w:sz w:val="20"/>
         <w:szCs w:val="20"/>
       </w:rPr>
-      <w:t>14</w:t>
+      <w:t>15</w:t>
     </w:r>
     <w:r>
       <w:rPr>
@@ -7775,7 +7761,7 @@
 </file>
 
 <file path=customXml/itemProps4.xml><?xml version="1.0" encoding="utf-8"?>
-<ds:datastoreItem xmlns:ds="http://schemas.openxmlformats.org/officeDocument/2006/customXml" ds:itemID="{569BF018-892C-C142-B870-D6894D5449E3}">
+<ds:datastoreItem xmlns:ds="http://schemas.openxmlformats.org/officeDocument/2006/customXml" ds:itemID="{C35AA23C-3138-BD4E-A646-1B92806CFAB0}">
   <ds:schemaRefs>
     <ds:schemaRef ds:uri="http://schemas.openxmlformats.org/officeDocument/2006/bibliography"/>
   </ds:schemaRefs>

</xml_diff>